<commit_message>
Updated Grad Doc Finally V1
</commit_message>
<xml_diff>
--- a/docs/NMU Questionnaire GRAD DOC.docx
+++ b/docs/NMU Questionnaire GRAD DOC.docx
@@ -799,6 +799,7 @@
                 <w:szCs w:val="24"/>
               </w:rPr>
             </w:pPr>
+            <w:proofErr w:type="spellStart"/>
             <w:r>
               <w:rPr>
                 <w:rFonts w:asciiTheme="majorHAnsi" w:hAnsiTheme="majorHAnsi" w:cstheme="majorHAnsi"/>
@@ -806,7 +807,17 @@
                 <w:sz w:val="24"/>
                 <w:szCs w:val="24"/>
               </w:rPr>
-              <w:t>Mazen Ehab Fathy</w:t>
+              <w:t>Mazen</w:t>
+            </w:r>
+            <w:proofErr w:type="spellEnd"/>
+            <w:r>
+              <w:rPr>
+                <w:rFonts w:asciiTheme="majorHAnsi" w:hAnsiTheme="majorHAnsi" w:cstheme="majorHAnsi"/>
+                <w:bCs/>
+                <w:sz w:val="24"/>
+                <w:szCs w:val="24"/>
+              </w:rPr>
+              <w:t xml:space="preserve"> Ehab Fathy</w:t>
             </w:r>
           </w:p>
         </w:tc>
@@ -1314,6 +1325,7 @@
         </w:rPr>
         <w:t xml:space="preserve">M. </w:t>
       </w:r>
+      <w:proofErr w:type="spellStart"/>
       <w:r>
         <w:rPr>
           <w:rFonts w:eastAsia="Times New Roman" w:cs="Times New Roman"/>
@@ -1325,6 +1337,7 @@
         </w:rPr>
         <w:t>Foad</w:t>
       </w:r>
+      <w:proofErr w:type="spellEnd"/>
       <w:r>
         <w:rPr>
           <w:rFonts w:eastAsia="Times New Roman" w:cs="Times New Roman"/>
@@ -5400,7 +5413,7 @@
                 <w:noProof/>
                 <w:webHidden/>
               </w:rPr>
-              <w:t>33</w:t>
+              <w:t>34</w:t>
             </w:r>
             <w:r>
               <w:rPr>
@@ -5919,21 +5932,7 @@
             <w:rStyle w:val="Hyperlink"/>
             <w:lang w:val="en-US"/>
           </w:rPr>
-          <w:t>Figure 12: View Question</w:t>
-        </w:r>
-        <w:r>
-          <w:rPr>
-            <w:rStyle w:val="Hyperlink"/>
-            <w:lang w:val="en-US"/>
-          </w:rPr>
-          <w:t>n</w:t>
-        </w:r>
-        <w:r>
-          <w:rPr>
-            <w:rStyle w:val="Hyperlink"/>
-            <w:lang w:val="en-US"/>
-          </w:rPr>
-          <w:t>aire History page for NMU QMS.</w:t>
+          <w:t>Figure 12: View Questionnaire History page for NMU QMS.</w:t>
         </w:r>
       </w:hyperlink>
     </w:p>
@@ -7609,12 +7608,14 @@
         <w:spacing w:before="100" w:beforeAutospacing="1" w:after="100" w:afterAutospacing="1" w:line="240" w:lineRule="auto"/>
         <w:jc w:val="both"/>
       </w:pPr>
+      <w:proofErr w:type="spellStart"/>
       <w:r>
         <w:rPr>
           <w:rStyle w:val="Strong"/>
         </w:rPr>
         <w:t>QuestionPro</w:t>
       </w:r>
+      <w:proofErr w:type="spellEnd"/>
       <w:r>
         <w:t>: This platform provides a cost-effective solution for academic institutions, offering advanced survey workflows, collaborative features, and detailed reporting options tailored for large-scale university research</w:t>
       </w:r>
@@ -7678,12 +7679,14 @@
         <w:spacing w:before="100" w:beforeAutospacing="1" w:after="100" w:afterAutospacing="1" w:line="240" w:lineRule="auto"/>
         <w:jc w:val="both"/>
       </w:pPr>
+      <w:proofErr w:type="spellStart"/>
       <w:r>
         <w:rPr>
           <w:rStyle w:val="Strong"/>
         </w:rPr>
         <w:t>LimeSurvey</w:t>
       </w:r>
+      <w:proofErr w:type="spellEnd"/>
       <w:r>
         <w:t>: Open-source software that enables customizable survey creation with multi-language support and offline data collection capabilities, making it accessible for diverse research needs</w:t>
       </w:r>
@@ -8046,6 +8049,7 @@
       <w:r>
         <w:t xml:space="preserve">: Open-source tools like </w:t>
       </w:r>
+      <w:proofErr w:type="spellStart"/>
       <w:r>
         <w:rPr>
           <w:b/>
@@ -8053,6 +8057,7 @@
         </w:rPr>
         <w:t>LimeSurvey</w:t>
       </w:r>
+      <w:proofErr w:type="spellEnd"/>
       <w:r>
         <w:t xml:space="preserve"> may face scalability challenges for handling large datasets or high response volumes without significant customization</w:t>
       </w:r>
@@ -8303,6 +8308,7 @@
                 <w:bCs/>
               </w:rPr>
             </w:pPr>
+            <w:proofErr w:type="spellStart"/>
             <w:r>
               <w:rPr>
                 <w:b/>
@@ -8310,6 +8316,7 @@
               </w:rPr>
               <w:t>QuestionPro</w:t>
             </w:r>
+            <w:proofErr w:type="spellEnd"/>
           </w:p>
         </w:tc>
         <w:tc>
@@ -8326,6 +8333,7 @@
                 <w:bCs/>
               </w:rPr>
             </w:pPr>
+            <w:proofErr w:type="spellStart"/>
             <w:r>
               <w:rPr>
                 <w:b/>
@@ -8333,6 +8341,7 @@
               </w:rPr>
               <w:t>LimeSurvey</w:t>
             </w:r>
+            <w:proofErr w:type="spellEnd"/>
           </w:p>
         </w:tc>
         <w:tc>
@@ -10097,19 +10106,37 @@
         <w:rPr>
           <w:rFonts w:cstheme="minorHAnsi"/>
         </w:rPr>
-        <w:t>: A web-based user interface designed using HTML, CSS,</w:t>
+        <w:t xml:space="preserve">: A web-based user interface designed using </w:t>
       </w:r>
       <w:r>
         <w:rPr>
           <w:rFonts w:cstheme="minorHAnsi"/>
+          <w:b/>
+          <w:bCs/>
+        </w:rPr>
+        <w:t>HTML, CSS,</w:t>
+      </w:r>
+      <w:r>
+        <w:rPr>
+          <w:rFonts w:cstheme="minorHAnsi"/>
+          <w:b/>
+          <w:bCs/>
         </w:rPr>
         <w:t xml:space="preserve"> </w:t>
       </w:r>
       <w:r>
         <w:rPr>
           <w:rFonts w:cstheme="minorHAnsi"/>
-        </w:rPr>
-        <w:t xml:space="preserve">JavaScript </w:t>
+          <w:b/>
+          <w:bCs/>
+        </w:rPr>
+        <w:t>JavaScript</w:t>
+      </w:r>
+      <w:r>
+        <w:rPr>
+          <w:rFonts w:cstheme="minorHAnsi"/>
+        </w:rPr>
+        <w:t xml:space="preserve"> </w:t>
       </w:r>
       <w:r>
         <w:rPr>
@@ -10253,7 +10280,25 @@
           <w:szCs w:val="22"/>
         </w:rPr>
         <w:br/>
-        <w:t>A normalized schema was designed to include tables for users, roles, questionnaires, responses, and analytics. This ensures data integrity and efficient querying.</w:t>
+        <w:t xml:space="preserve">A </w:t>
+      </w:r>
+      <w:r>
+        <w:rPr>
+          <w:rFonts w:asciiTheme="minorHAnsi" w:hAnsiTheme="minorHAnsi" w:cstheme="minorHAnsi"/>
+          <w:b/>
+          <w:bCs/>
+          <w:sz w:val="22"/>
+          <w:szCs w:val="22"/>
+        </w:rPr>
+        <w:t>normalized schema</w:t>
+      </w:r>
+      <w:r>
+        <w:rPr>
+          <w:rFonts w:asciiTheme="minorHAnsi" w:hAnsiTheme="minorHAnsi" w:cstheme="minorHAnsi"/>
+          <w:sz w:val="22"/>
+          <w:szCs w:val="22"/>
+        </w:rPr>
+        <w:t xml:space="preserve"> was designed to include tables for users, roles, questionnaires, responses, and analytics. This ensures data integrity and efficient querying.</w:t>
       </w:r>
     </w:p>
     <w:p>
@@ -11784,17 +11829,41 @@
           <w:lang w:val="en-US"/>
           <w14:ligatures w14:val="none"/>
         </w:rPr>
-        <w:t>Forgot Password?</w:t>
-      </w:r>
+        <w:t xml:space="preserve">Forgot </w:t>
+      </w:r>
+      <w:proofErr w:type="gramStart"/>
       <w:r>
         <w:rPr>
           <w:rFonts w:eastAsia="Times New Roman" w:cstheme="minorHAnsi"/>
+          <w:b/>
+          <w:bCs/>
           <w:kern w:val="0"/>
           <w:bdr w:val="none" w:sz="0" w:space="0" w:color="auto" w:frame="1"/>
           <w:lang w:val="en-US"/>
           <w14:ligatures w14:val="none"/>
         </w:rPr>
-        <w:t>: A link for users to recover their password if forgotten, improving user experience.</w:t>
+        <w:t>Password?</w:t>
+      </w:r>
+      <w:r>
+        <w:rPr>
+          <w:rFonts w:eastAsia="Times New Roman" w:cstheme="minorHAnsi"/>
+          <w:kern w:val="0"/>
+          <w:bdr w:val="none" w:sz="0" w:space="0" w:color="auto" w:frame="1"/>
+          <w:lang w:val="en-US"/>
+          <w14:ligatures w14:val="none"/>
+        </w:rPr>
+        <w:t>:</w:t>
+      </w:r>
+      <w:proofErr w:type="gramEnd"/>
+      <w:r>
+        <w:rPr>
+          <w:rFonts w:eastAsia="Times New Roman" w:cstheme="minorHAnsi"/>
+          <w:kern w:val="0"/>
+          <w:bdr w:val="none" w:sz="0" w:space="0" w:color="auto" w:frame="1"/>
+          <w:lang w:val="en-US"/>
+          <w14:ligatures w14:val="none"/>
+        </w:rPr>
+        <w:t xml:space="preserve"> A link for users to recover their password if forgotten, improving user experience.</w:t>
       </w:r>
     </w:p>
     <w:p>
@@ -11962,16 +12031,16 @@
         <w:pStyle w:val="Heading3"/>
       </w:pPr>
       <w:bookmarkStart w:id="43" w:name="_Toc183300952"/>
-      <w:bookmarkStart w:id="44" w:name="_Hlk184832395"/>
-      <w:bookmarkStart w:id="45" w:name="_Toc184994107"/>
+      <w:bookmarkStart w:id="44" w:name="_Toc184994107"/>
+      <w:bookmarkStart w:id="45" w:name="_Hlk184832395"/>
       <w:r>
         <w:lastRenderedPageBreak/>
         <w:t>Reset Password Page</w:t>
       </w:r>
       <w:bookmarkEnd w:id="43"/>
-      <w:bookmarkEnd w:id="45"/>
-    </w:p>
-    <w:bookmarkEnd w:id="44"/>
+      <w:bookmarkEnd w:id="44"/>
+    </w:p>
+    <w:bookmarkEnd w:id="45"/>
     <w:p>
       <w:r>
         <w:rPr>
@@ -12453,7 +12522,23 @@
         <w:t>Questionnaire Modules:</w:t>
       </w:r>
       <w:r>
-        <w:t xml:space="preserve"> Displays active modules containing preset questions, such as the "Satisfaction Survey." For each module, the system shows the current completion percentage, the number of responses, and the total number of questions. Arrows allow navigation through different modules if multiple sets of preset questions are available.</w:t>
+        <w:t xml:space="preserve"> Displays active modules containing </w:t>
+      </w:r>
+      <w:proofErr w:type="spellStart"/>
+      <w:r>
+        <w:t>preset</w:t>
+      </w:r>
+      <w:proofErr w:type="spellEnd"/>
+      <w:r>
+        <w:t xml:space="preserve"> questions, such as the "Satisfaction Survey." For each module, the system shows the current completion percentage, the number of responses, and the total number of questions. Arrows allow navigation through different modules if multiple sets of </w:t>
+      </w:r>
+      <w:proofErr w:type="spellStart"/>
+      <w:r>
+        <w:t>preset</w:t>
+      </w:r>
+      <w:proofErr w:type="spellEnd"/>
+      <w:r>
+        <w:t xml:space="preserve"> questions are available.</w:t>
       </w:r>
     </w:p>
     <w:p>
@@ -12723,16 +12808,16 @@
         <w:pStyle w:val="Heading3"/>
       </w:pPr>
       <w:bookmarkStart w:id="53" w:name="_Toc183300955"/>
-      <w:bookmarkStart w:id="54" w:name="_Hlk184832500"/>
-      <w:bookmarkStart w:id="55" w:name="_Toc184994110"/>
+      <w:bookmarkStart w:id="54" w:name="_Toc184994110"/>
+      <w:bookmarkStart w:id="55" w:name="_Hlk184832500"/>
       <w:r>
         <w:lastRenderedPageBreak/>
         <w:t>Create Questionnaire page</w:t>
       </w:r>
       <w:bookmarkEnd w:id="53"/>
-      <w:bookmarkEnd w:id="55"/>
-    </w:p>
-    <w:bookmarkEnd w:id="54"/>
+      <w:bookmarkEnd w:id="54"/>
+    </w:p>
+    <w:bookmarkEnd w:id="55"/>
     <w:p>
       <w:r>
         <w:rPr>
@@ -14597,16 +14682,16 @@
         <w:pStyle w:val="Heading3"/>
       </w:pPr>
       <w:bookmarkStart w:id="67" w:name="_Toc183300959"/>
-      <w:bookmarkStart w:id="68" w:name="_Hlk184833661"/>
-      <w:bookmarkStart w:id="69" w:name="_Toc184994114"/>
+      <w:bookmarkStart w:id="68" w:name="_Toc184994114"/>
+      <w:bookmarkStart w:id="69" w:name="_Hlk184833661"/>
       <w:r>
         <w:lastRenderedPageBreak/>
         <w:t>Questionnaire View and Response Page</w:t>
       </w:r>
       <w:bookmarkEnd w:id="67"/>
-      <w:bookmarkEnd w:id="69"/>
-    </w:p>
-    <w:bookmarkEnd w:id="68"/>
+      <w:bookmarkEnd w:id="68"/>
+    </w:p>
+    <w:bookmarkEnd w:id="69"/>
     <w:p>
       <w:pPr>
         <w:jc w:val="center"/>
@@ -15213,6 +15298,7 @@
       </w:pPr>
       <w:r>
         <w:rPr>
+          <w:noProof/>
           <w:lang w:val="en-US"/>
         </w:rPr>
         <w:drawing>
@@ -16377,15 +16463,15 @@
       <w:pPr>
         <w:pStyle w:val="Heading3"/>
       </w:pPr>
-      <w:bookmarkStart w:id="83" w:name="_Hlk184993931"/>
-      <w:bookmarkStart w:id="84" w:name="_Toc184994118"/>
+      <w:bookmarkStart w:id="83" w:name="_Toc184994118"/>
+      <w:bookmarkStart w:id="84" w:name="_Hlk184993931"/>
       <w:r>
         <w:lastRenderedPageBreak/>
         <w:t>User Credentials Email</w:t>
       </w:r>
-      <w:bookmarkEnd w:id="84"/>
-    </w:p>
-    <w:bookmarkEnd w:id="83"/>
+      <w:bookmarkEnd w:id="83"/>
+    </w:p>
+    <w:bookmarkEnd w:id="84"/>
     <w:p>
       <w:pPr>
         <w:jc w:val="center"/>
@@ -16395,6 +16481,7 @@
       </w:pPr>
       <w:r>
         <w:rPr>
+          <w:noProof/>
           <w:lang w:val="en-US"/>
         </w:rPr>
         <w:drawing>
@@ -19722,8 +19809,22 @@
                 <w:lang w:val="en-US"/>
                 <w14:ligatures w14:val="none"/>
               </w:rPr>
-              <w:t>Test &amp; Refine</w:t>
-            </w:r>
+              <w:t xml:space="preserve">Test &amp; </w:t>
+            </w:r>
+            <w:proofErr w:type="gramStart"/>
+            <w:r>
+              <w:rPr>
+                <w:rFonts w:ascii="Arial" w:eastAsia="Times New Roman" w:hAnsi="Arial" w:cs="Arial"/>
+                <w:b/>
+                <w:bCs/>
+                <w:color w:val="000000"/>
+                <w:kern w:val="0"/>
+                <w:lang w:val="en-US"/>
+                <w14:ligatures w14:val="none"/>
+              </w:rPr>
+              <w:t>Refine</w:t>
+            </w:r>
+            <w:proofErr w:type="gramEnd"/>
           </w:p>
         </w:tc>
         <w:tc>
@@ -20901,10 +21002,7 @@
       </w:pPr>
       <w:bookmarkStart w:id="99" w:name="_Toc184994123"/>
       <w:r>
-        <w:t>4</w:t>
-      </w:r>
-      <w:r>
-        <w:t>. DISCUSSION</w:t>
+        <w:t>4. DISCUSSION</w:t>
       </w:r>
       <w:bookmarkEnd w:id="99"/>
     </w:p>
@@ -21616,23 +21714,55 @@
         <w:t xml:space="preserve"> represents a significant step forward in addressing the challenges of questionnaire management, paving the way for further innovations in this domain.</w:t>
       </w:r>
     </w:p>
+    <w:p>
+      <w:pPr>
+        <w:pStyle w:val="NormalWeb"/>
+        <w:jc w:val="both"/>
+        <w:rPr>
+          <w:rFonts w:asciiTheme="minorHAnsi" w:hAnsiTheme="minorHAnsi" w:cstheme="minorHAnsi"/>
+          <w:sz w:val="22"/>
+          <w:szCs w:val="22"/>
+        </w:rPr>
+      </w:pPr>
+    </w:p>
+    <w:p>
+      <w:pPr>
+        <w:pStyle w:val="NormalWeb"/>
+        <w:jc w:val="both"/>
+        <w:rPr>
+          <w:rFonts w:asciiTheme="minorHAnsi" w:hAnsiTheme="minorHAnsi" w:cstheme="minorHAnsi"/>
+          <w:sz w:val="22"/>
+          <w:szCs w:val="22"/>
+        </w:rPr>
+      </w:pPr>
+    </w:p>
+    <w:p>
+      <w:pPr>
+        <w:pStyle w:val="NormalWeb"/>
+        <w:jc w:val="both"/>
+        <w:rPr>
+          <w:rFonts w:asciiTheme="minorHAnsi" w:hAnsiTheme="minorHAnsi" w:cstheme="minorHAnsi"/>
+          <w:sz w:val="22"/>
+          <w:szCs w:val="22"/>
+        </w:rPr>
+      </w:pPr>
+    </w:p>
     <w:bookmarkStart w:id="108" w:name="_Toc184994132" w:displacedByCustomXml="next"/>
     <w:sdt>
       <w:sdtPr>
+        <w:rPr>
+          <w:rFonts w:asciiTheme="minorHAnsi" w:eastAsiaTheme="minorHAnsi" w:hAnsiTheme="minorHAnsi" w:cstheme="minorBidi"/>
+          <w:color w:val="auto"/>
+          <w:sz w:val="22"/>
+          <w:szCs w:val="22"/>
+        </w:rPr>
         <w:id w:val="-1272697018"/>
         <w:docPartObj>
           <w:docPartGallery w:val="Bibliographies"/>
           <w:docPartUnique/>
         </w:docPartObj>
       </w:sdtPr>
-      <w:sdtEndPr>
-        <w:rPr>
-          <w:rFonts w:asciiTheme="minorHAnsi" w:eastAsiaTheme="minorHAnsi" w:hAnsiTheme="minorHAnsi" w:cstheme="minorBidi"/>
-          <w:color w:val="auto"/>
-          <w:sz w:val="22"/>
-          <w:szCs w:val="22"/>
-        </w:rPr>
-      </w:sdtEndPr>
+      <w:sdtEndPr/>
       <w:sdtContent>
         <w:p>
           <w:pPr>
@@ -21651,6 +21781,7 @@
             <w:id w:val="-573587230"/>
             <w:bibliography/>
           </w:sdtPr>
+          <w:sdtEndPr/>
           <w:sdtContent>
             <w:p>
               <w:pPr>
@@ -21753,7 +21884,6 @@
                       <w:rPr>
                         <w:noProof/>
                       </w:rPr>
-                      <w:lastRenderedPageBreak/>
                       <w:t xml:space="preserve">[2] </w:t>
                     </w:r>
                   </w:p>

</xml_diff>